<commit_message>
final edits to playgrounds
</commit_message>
<xml_diff>
--- a/Playground/Description.docx
+++ b/Playground/Description.docx
@@ -154,22 +154,37 @@
         <w:t xml:space="preserve"> </w:t>
       </w:r>
       <w:r>
-        <w:t>I created</w:t>
+        <w:t xml:space="preserve">I </w:t>
+      </w:r>
+      <w:r>
+        <w:t>programmatically</w:t>
+      </w:r>
+      <w:r>
+        <w:t xml:space="preserve"> </w:t>
+      </w:r>
+      <w:r>
+        <w:t>created</w:t>
       </w:r>
       <w:r>
         <w:t xml:space="preserve"> the game scene and the user interface (</w:t>
       </w:r>
       <w:r>
+        <w:t xml:space="preserve">specifically the </w:t>
+      </w:r>
+      <w:r>
         <w:t>j</w:t>
       </w:r>
       <w:r>
-        <w:t xml:space="preserve">oystick and button with a label) </w:t>
-      </w:r>
-      <w:r>
-        <w:t>programmatically</w:t>
-      </w:r>
-      <w:r>
-        <w:t xml:space="preserve"> so it’s less intensive on the device running the project</w:t>
+        <w:t xml:space="preserve">oystick and </w:t>
+      </w:r>
+      <w:r>
+        <w:t xml:space="preserve">the </w:t>
+      </w:r>
+      <w:r>
+        <w:t xml:space="preserve">button with a label) </w:t>
+      </w:r>
+      <w:r>
+        <w:t>so it’s less intensive on the device running the project</w:t>
       </w:r>
       <w:r>
         <w:t>. I have created class</w:t>
@@ -297,7 +312,22 @@
     <w:p/>
     <w:p>
       <w:r>
-        <w:t xml:space="preserve">In this demo the game will start up at the game scene, and the player will have the role of a hider. You will spawn near a campfire and one of the other hiders will already have been caught (You can see this by the caught player being transparent). You will be able to free that player and then try out the different hiding spots on the map. The seeker and the other bots will be frozen, so you don’t have to bee worried about being caught. </w:t>
+        <w:t>In this demo the game will start up at the game scene, and the player will have the role of a hider. You will spawn near a campfire and one of the other hiders will already have been caught (</w:t>
+      </w:r>
+      <w:r>
+        <w:t>y</w:t>
+      </w:r>
+      <w:r>
+        <w:t>ou can see this by the caught player being transparent). You will be able to free that player and then try out the different hiding spots on the map. The seeker and the other bots will be frozen, so you don’t have to be worried about being caught.</w:t>
+      </w:r>
+      <w:r>
+        <w:t xml:space="preserve"> However, In the future I would want to look into how I could add bot movement to the game, and I would also implement a countdown timer to trigger a victory/loss scene. By doing this</w:t>
+      </w:r>
+      <w:r>
+        <w:t>, I</w:t>
+      </w:r>
+      <w:r>
+        <w:t xml:space="preserve"> would have created a fully functioning game.</w:t>
       </w:r>
     </w:p>
     <w:p/>
@@ -326,104 +356,84 @@
         <w:t xml:space="preserve">During my </w:t>
       </w:r>
       <w:r>
-        <w:t>final</w:t>
+        <w:t xml:space="preserve">final </w:t>
+      </w:r>
+      <w:r>
+        <w:t xml:space="preserve">year at Aberystwyth </w:t>
+      </w:r>
+      <w:r>
+        <w:t>U</w:t>
+      </w:r>
+      <w:r>
+        <w:t xml:space="preserve">niversity, I decided to engage more </w:t>
+      </w:r>
+      <w:r>
+        <w:t>with</w:t>
+      </w:r>
+      <w:r>
+        <w:t xml:space="preserve"> the student </w:t>
+      </w:r>
+      <w:r>
+        <w:t>community,</w:t>
       </w:r>
       <w:r>
         <w:t xml:space="preserve"> </w:t>
       </w:r>
       <w:r>
-        <w:t xml:space="preserve">year at Aberystwyth </w:t>
-      </w:r>
-      <w:r>
-        <w:t>U</w:t>
-      </w:r>
-      <w:r>
-        <w:t xml:space="preserve">niversity, I decided to engage more </w:t>
-      </w:r>
-      <w:r>
-        <w:t>with</w:t>
-      </w:r>
-      <w:r>
-        <w:t xml:space="preserve"> the student </w:t>
-      </w:r>
-      <w:proofErr w:type="gramStart"/>
-      <w:r>
-        <w:t>community</w:t>
-      </w:r>
-      <w:proofErr w:type="gramEnd"/>
+        <w:t>and</w:t>
+      </w:r>
+      <w:r>
+        <w:t xml:space="preserve"> I became </w:t>
+      </w:r>
+      <w:r>
+        <w:t xml:space="preserve">a peer mentor and a demonstrator </w:t>
+      </w:r>
+      <w:r>
+        <w:t>for</w:t>
+      </w:r>
+      <w:r>
+        <w:t xml:space="preserve"> two of my previous modules. </w:t>
+      </w:r>
+      <w:r>
+        <w:t xml:space="preserve">Volunteering as a peer mentor </w:t>
+      </w:r>
+      <w:r>
+        <w:t xml:space="preserve">means </w:t>
+      </w:r>
+      <w:r>
+        <w:t xml:space="preserve">I have been helping students fit into their student life and helped answer any questions they might have. </w:t>
+      </w:r>
+      <w:r>
+        <w:t xml:space="preserve">While </w:t>
+      </w:r>
+      <w:r>
+        <w:t>working as</w:t>
+      </w:r>
+      <w:r>
+        <w:t xml:space="preserve"> a demonstrator</w:t>
+      </w:r>
+      <w:r>
+        <w:t>,</w:t>
+      </w:r>
+      <w:r>
+        <w:t xml:space="preserve"> my job has been to help junior students to get an understanding of cod</w:t>
+      </w:r>
+      <w:r>
+        <w:t>ing</w:t>
+      </w:r>
       <w:r>
         <w:t xml:space="preserve"> </w:t>
       </w:r>
       <w:r>
+        <w:t xml:space="preserve">concepts </w:t>
+      </w:r>
+      <w:r>
         <w:t>and</w:t>
       </w:r>
       <w:r>
-        <w:t xml:space="preserve"> I became </w:t>
-      </w:r>
-      <w:r>
-        <w:t xml:space="preserve">a peer mentor and a demonstrator </w:t>
-      </w:r>
-      <w:r>
-        <w:t>for</w:t>
-      </w:r>
-      <w:r>
-        <w:t xml:space="preserve"> two of my previous modules. </w:t>
-      </w:r>
-      <w:r>
-        <w:t>Volunteering as</w:t>
-      </w:r>
-      <w:r>
-        <w:t xml:space="preserve"> a peer mentor </w:t>
-      </w:r>
-      <w:r>
-        <w:t xml:space="preserve">means </w:t>
-      </w:r>
-      <w:r>
-        <w:t>I have been helping students fit in</w:t>
-      </w:r>
-      <w:r>
-        <w:t xml:space="preserve">to </w:t>
-      </w:r>
-      <w:r>
-        <w:t>their student life and helped answer any questions they might have.</w:t>
-      </w:r>
-      <w:r>
         <w:t xml:space="preserve"> </w:t>
       </w:r>
       <w:r>
-        <w:t>While</w:t>
-      </w:r>
-      <w:r>
-        <w:t xml:space="preserve"> </w:t>
-      </w:r>
-      <w:r>
-        <w:t>working as</w:t>
-      </w:r>
-      <w:r>
-        <w:t xml:space="preserve"> a demonstrator</w:t>
-      </w:r>
-      <w:r>
-        <w:t>,</w:t>
-      </w:r>
-      <w:r>
-        <w:t xml:space="preserve"> my job has been to help junior students to get an understanding of cod</w:t>
-      </w:r>
-      <w:r>
-        <w:t>ing</w:t>
-      </w:r>
-      <w:r>
-        <w:t xml:space="preserve"> </w:t>
-      </w:r>
-      <w:r>
-        <w:t xml:space="preserve">concepts </w:t>
-      </w:r>
-      <w:r>
-        <w:t>and</w:t>
-      </w:r>
-      <w:r>
-        <w:t xml:space="preserve"> </w:t>
-      </w:r>
-      <w:r>
         <w:t>to</w:t>
       </w:r>
       <w:r>
@@ -448,10 +458,7 @@
         <w:t xml:space="preserve">The modules I have been demonstrating for </w:t>
       </w:r>
       <w:r>
-        <w:t>are</w:t>
-      </w:r>
-      <w:r>
-        <w:t xml:space="preserve"> </w:t>
+        <w:t xml:space="preserve">are </w:t>
       </w:r>
       <w:r>
         <w:t>C&amp;C++ and SQLite</w:t>
@@ -1195,4 +1202,16 @@
     </a:ext>
   </a:extLst>
 </a:theme>
+</file>
+
+<file path=customXml/item1.xml><?xml version="1.0" encoding="utf-8"?>
+<b:Sources xmlns:b="http://schemas.openxmlformats.org/officeDocument/2006/bibliography" xmlns="http://schemas.openxmlformats.org/officeDocument/2006/bibliography" SelectedStyle="/APASixthEditionOfficeOnline.xsl" StyleName="APA" Version="6"/>
+</file>
+
+<file path=customXml/itemProps1.xml><?xml version="1.0" encoding="utf-8"?>
+<ds:datastoreItem xmlns:ds="http://schemas.openxmlformats.org/officeDocument/2006/customXml" ds:itemID="{0F3513F0-1BAD-694D-9793-18BA37FFECA0}">
+  <ds:schemaRefs>
+    <ds:schemaRef ds:uri="http://schemas.openxmlformats.org/officeDocument/2006/bibliography"/>
+  </ds:schemaRefs>
+</ds:datastoreItem>
 </file>
</xml_diff>